<commit_message>
Made changes according to feedback
</commit_message>
<xml_diff>
--- a/project_files/avrey_semadeni_resume.docx
+++ b/project_files/avrey_semadeni_resume.docx
@@ -7,26 +7,293 @@
         <w:spacing w:after="120" w:line="240" w:lineRule="auto"/>
         <w:ind w:left="0" w:right="0" w:firstLine="0"/>
         <w:rPr>
-          <w:rFonts w:ascii="Arial" w:eastAsia="Copperplate Gothic" w:hAnsi="Arial" w:cs="Arial"/>
+          <w:rFonts w:ascii="Chakra Petch" w:eastAsia="Copperplate Gothic" w:hAnsi="Chakra Petch" w:cs="Chakra Petch"/>
           <w:sz w:val="46"/>
           <w:szCs w:val="46"/>
         </w:rPr>
       </w:pPr>
       <w:r>
         <w:rPr>
-          <w:rFonts w:ascii="Arial" w:hAnsi="Arial" w:cs="Arial"/>
+          <w:rFonts w:ascii="Titillium Web" w:hAnsi="Titillium Web" w:cs="Arial"/>
           <w:noProof/>
           <w:sz w:val="24"/>
           <w:szCs w:val="24"/>
         </w:rPr>
+        <mc:AlternateContent>
+          <mc:Choice Requires="wps">
+            <w:drawing>
+              <wp:anchor distT="45720" distB="45720" distL="114300" distR="114300" simplePos="0" relativeHeight="251663360" behindDoc="0" locked="0" layoutInCell="1" allowOverlap="1" wp14:anchorId="1A60E252" wp14:editId="7814CB08">
+                <wp:simplePos x="0" y="0"/>
+                <wp:positionH relativeFrom="column">
+                  <wp:posOffset>4322445</wp:posOffset>
+                </wp:positionH>
+                <wp:positionV relativeFrom="paragraph">
+                  <wp:posOffset>400685</wp:posOffset>
+                </wp:positionV>
+                <wp:extent cx="1200150" cy="1404620"/>
+                <wp:effectExtent l="0" t="0" r="0" b="0"/>
+                <wp:wrapSquare wrapText="bothSides"/>
+                <wp:docPr id="217" name="Text Box 2"/>
+                <wp:cNvGraphicFramePr>
+                  <a:graphicFrameLocks xmlns:a="http://schemas.openxmlformats.org/drawingml/2006/main"/>
+                </wp:cNvGraphicFramePr>
+                <a:graphic xmlns:a="http://schemas.openxmlformats.org/drawingml/2006/main">
+                  <a:graphicData uri="http://schemas.microsoft.com/office/word/2010/wordprocessingShape">
+                    <wps:wsp>
+                      <wps:cNvSpPr txBox="1">
+                        <a:spLocks noChangeArrowheads="1"/>
+                      </wps:cNvSpPr>
+                      <wps:spPr bwMode="auto">
+                        <a:xfrm>
+                          <a:off x="0" y="0"/>
+                          <a:ext cx="1200150" cy="1404620"/>
+                        </a:xfrm>
+                        <a:prstGeom prst="rect">
+                          <a:avLst/>
+                        </a:prstGeom>
+                        <a:noFill/>
+                        <a:ln w="9525">
+                          <a:noFill/>
+                          <a:miter lim="800000"/>
+                          <a:headEnd/>
+                          <a:tailEnd/>
+                        </a:ln>
+                      </wps:spPr>
+                      <wps:txbx>
+                        <w:txbxContent>
+                          <w:p>
+                            <w:pPr>
+                              <w:rPr>
+                                <w:rFonts w:ascii="Titillium Web" w:hAnsi="Titillium Web"/>
+                                <w:sz w:val="24"/>
+                                <w:szCs w:val="24"/>
+                              </w:rPr>
+                            </w:pPr>
+                            <w:r>
+                              <w:rPr>
+                                <w:rFonts w:ascii="Titillium Web" w:hAnsi="Titillium Web"/>
+                                <w:sz w:val="24"/>
+                                <w:szCs w:val="24"/>
+                              </w:rPr>
+                              <w:t>Riverdale, Utah</w:t>
+                            </w:r>
+                          </w:p>
+                        </w:txbxContent>
+                      </wps:txbx>
+                      <wps:bodyPr rot="0" vert="horz" wrap="square" lIns="91440" tIns="45720" rIns="91440" bIns="45720" anchor="t" anchorCtr="0">
+                        <a:spAutoFit/>
+                      </wps:bodyPr>
+                    </wps:wsp>
+                  </a:graphicData>
+                </a:graphic>
+                <wp14:sizeRelH relativeFrom="margin">
+                  <wp14:pctWidth>0</wp14:pctWidth>
+                </wp14:sizeRelH>
+                <wp14:sizeRelV relativeFrom="margin">
+                  <wp14:pctHeight>20000</wp14:pctHeight>
+                </wp14:sizeRelV>
+              </wp:anchor>
+            </w:drawing>
+          </mc:Choice>
+          <mc:Fallback>
+            <w:pict>
+              <v:shapetype w14:anchorId="1A60E252" id="_x0000_t202" coordsize="21600,21600" o:spt="202" path="m,l,21600r21600,l21600,xe">
+                <v:stroke joinstyle="miter"/>
+                <v:path gradientshapeok="t" o:connecttype="rect"/>
+              </v:shapetype>
+              <v:shape id="Text Box 2" o:spid="_x0000_s1026" type="#_x0000_t202" style="position:absolute;margin-left:340.35pt;margin-top:31.55pt;width:94.5pt;height:110.6pt;z-index:251663360;visibility:visible;mso-wrap-style:square;mso-width-percent:0;mso-height-percent:200;mso-wrap-distance-left:9pt;mso-wrap-distance-top:3.6pt;mso-wrap-distance-right:9pt;mso-wrap-distance-bottom:3.6pt;mso-position-horizontal:absolute;mso-position-horizontal-relative:text;mso-position-vertical:absolute;mso-position-vertical-relative:text;mso-width-percent:0;mso-height-percent:200;mso-width-relative:margin;mso-height-relative:margin;v-text-anchor:top" o:gfxdata="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" filled="f" stroked="f">
+                <v:textbox style="mso-fit-shape-to-text:t">
+                  <w:txbxContent>
+                    <w:p>
+                      <w:pPr>
+                        <w:rPr>
+                          <w:rFonts w:ascii="Titillium Web" w:hAnsi="Titillium Web"/>
+                          <w:sz w:val="24"/>
+                          <w:szCs w:val="24"/>
+                        </w:rPr>
+                      </w:pPr>
+                      <w:r>
+                        <w:rPr>
+                          <w:rFonts w:ascii="Titillium Web" w:hAnsi="Titillium Web"/>
+                          <w:sz w:val="24"/>
+                          <w:szCs w:val="24"/>
+                        </w:rPr>
+                        <w:t>Riverdale, Utah</w:t>
+                      </w:r>
+                    </w:p>
+                  </w:txbxContent>
+                </v:textbox>
+                <w10:wrap type="square"/>
+              </v:shape>
+            </w:pict>
+          </mc:Fallback>
+        </mc:AlternateContent>
+      </w:r>
+      <w:r>
+        <w:rPr>
+          <w:rFonts w:ascii="Titillium Web" w:hAnsi="Titillium Web" w:cs="Arial"/>
+          <w:noProof/>
+          <w:sz w:val="24"/>
+          <w:szCs w:val="24"/>
+        </w:rPr>
+        <mc:AlternateContent>
+          <mc:Choice Requires="wps">
+            <w:drawing>
+              <wp:anchor distT="45720" distB="45720" distL="114300" distR="114300" simplePos="0" relativeHeight="251665408" behindDoc="0" locked="0" layoutInCell="1" allowOverlap="1" wp14:anchorId="0B4D2D0F" wp14:editId="4D032811">
+                <wp:simplePos x="0" y="0"/>
+                <wp:positionH relativeFrom="column">
+                  <wp:posOffset>2618740</wp:posOffset>
+                </wp:positionH>
+                <wp:positionV relativeFrom="paragraph">
+                  <wp:posOffset>408305</wp:posOffset>
+                </wp:positionV>
+                <wp:extent cx="1271905" cy="1404620"/>
+                <wp:effectExtent l="0" t="0" r="0" b="0"/>
+                <wp:wrapSquare wrapText="bothSides"/>
+                <wp:docPr id="932856017" name="Text Box 2"/>
+                <wp:cNvGraphicFramePr>
+                  <a:graphicFrameLocks xmlns:a="http://schemas.openxmlformats.org/drawingml/2006/main"/>
+                </wp:cNvGraphicFramePr>
+                <a:graphic xmlns:a="http://schemas.openxmlformats.org/drawingml/2006/main">
+                  <a:graphicData uri="http://schemas.microsoft.com/office/word/2010/wordprocessingShape">
+                    <wps:wsp>
+                      <wps:cNvSpPr txBox="1">
+                        <a:spLocks noChangeArrowheads="1"/>
+                      </wps:cNvSpPr>
+                      <wps:spPr bwMode="auto">
+                        <a:xfrm>
+                          <a:off x="0" y="0"/>
+                          <a:ext cx="1271905" cy="1404620"/>
+                        </a:xfrm>
+                        <a:prstGeom prst="rect">
+                          <a:avLst/>
+                        </a:prstGeom>
+                        <a:noFill/>
+                        <a:ln w="9525">
+                          <a:noFill/>
+                          <a:miter lim="800000"/>
+                          <a:headEnd/>
+                          <a:tailEnd/>
+                        </a:ln>
+                      </wps:spPr>
+                      <wps:txbx>
+                        <w:txbxContent>
+                          <w:p>
+                            <w:pPr>
+                              <w:ind w:left="0" w:firstLine="0"/>
+                              <w:rPr>
+                                <w:rFonts w:ascii="Titillium Web" w:hAnsi="Titillium Web"/>
+                                <w:sz w:val="24"/>
+                                <w:szCs w:val="24"/>
+                              </w:rPr>
+                            </w:pPr>
+                            <w:r>
+                              <w:rPr>
+                                <w:rFonts w:ascii="Titillium Web" w:hAnsi="Titillium Web"/>
+                                <w:sz w:val="24"/>
+                                <w:szCs w:val="24"/>
+                              </w:rPr>
+                              <w:t>(385) 368-9320</w:t>
+                            </w:r>
+                          </w:p>
+                        </w:txbxContent>
+                      </wps:txbx>
+                      <wps:bodyPr rot="0" vert="horz" wrap="square" lIns="91440" tIns="45720" rIns="91440" bIns="45720" anchor="t" anchorCtr="0">
+                        <a:spAutoFit/>
+                      </wps:bodyPr>
+                    </wps:wsp>
+                  </a:graphicData>
+                </a:graphic>
+                <wp14:sizeRelH relativeFrom="margin">
+                  <wp14:pctWidth>0</wp14:pctWidth>
+                </wp14:sizeRelH>
+                <wp14:sizeRelV relativeFrom="margin">
+                  <wp14:pctHeight>20000</wp14:pctHeight>
+                </wp14:sizeRelV>
+              </wp:anchor>
+            </w:drawing>
+          </mc:Choice>
+          <mc:Fallback>
+            <w:pict>
+              <v:shape w14:anchorId="0B4D2D0F" id="_x0000_s1027" type="#_x0000_t202" style="position:absolute;margin-left:206.2pt;margin-top:32.15pt;width:100.15pt;height:110.6pt;z-index:251665408;visibility:visible;mso-wrap-style:square;mso-width-percent:0;mso-height-percent:200;mso-wrap-distance-left:9pt;mso-wrap-distance-top:3.6pt;mso-wrap-distance-right:9pt;mso-wrap-distance-bottom:3.6pt;mso-position-horizontal:absolute;mso-position-horizontal-relative:text;mso-position-vertical:absolute;mso-position-vertical-relative:text;mso-width-percent:0;mso-height-percent:200;mso-width-relative:margin;mso-height-relative:margin;v-text-anchor:top" o:gfxdata="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" filled="f" stroked="f">
+                <v:textbox style="mso-fit-shape-to-text:t">
+                  <w:txbxContent>
+                    <w:p>
+                      <w:pPr>
+                        <w:ind w:left="0" w:firstLine="0"/>
+                        <w:rPr>
+                          <w:rFonts w:ascii="Titillium Web" w:hAnsi="Titillium Web"/>
+                          <w:sz w:val="24"/>
+                          <w:szCs w:val="24"/>
+                        </w:rPr>
+                      </w:pPr>
+                      <w:r>
+                        <w:rPr>
+                          <w:rFonts w:ascii="Titillium Web" w:hAnsi="Titillium Web"/>
+                          <w:sz w:val="24"/>
+                          <w:szCs w:val="24"/>
+                        </w:rPr>
+                        <w:t>(385) 368-9320</w:t>
+                      </w:r>
+                    </w:p>
+                  </w:txbxContent>
+                </v:textbox>
+                <w10:wrap type="square"/>
+              </v:shape>
+            </w:pict>
+          </mc:Fallback>
+        </mc:AlternateContent>
+      </w:r>
+      <w:r>
+        <w:rPr>
+          <w:rFonts w:ascii="Chakra Petch" w:eastAsia="Copperplate Gothic" w:hAnsi="Chakra Petch" w:cs="Chakra Petch"/>
+          <w:sz w:val="46"/>
+          <w:szCs w:val="46"/>
+        </w:rPr>
+        <w:t>Avrey</w:t>
+      </w:r>
+      <w:r>
+        <w:rPr>
+          <w:rFonts w:ascii="Chakra Petch" w:eastAsia="Copperplate Gothic" w:hAnsi="Chakra Petch" w:cs="Chakra Petch"/>
+          <w:sz w:val="46"/>
+          <w:szCs w:val="46"/>
+        </w:rPr>
+        <w:t xml:space="preserve"> </w:t>
+      </w:r>
+      <w:r>
+        <w:rPr>
+          <w:rFonts w:ascii="Chakra Petch" w:eastAsia="Copperplate Gothic" w:hAnsi="Chakra Petch" w:cs="Chakra Petch"/>
+          <w:sz w:val="46"/>
+          <w:szCs w:val="46"/>
+        </w:rPr>
+        <w:t>Semadeni</w:t>
+      </w:r>
+    </w:p>
+    <w:p>
+      <w:pPr>
+        <w:spacing w:after="360" w:line="259" w:lineRule="auto"/>
+        <w:ind w:left="0" w:right="0" w:firstLine="0"/>
+        <w:rPr>
+          <w:rFonts w:ascii="Titillium Web" w:hAnsi="Titillium Web" w:cs="Arial"/>
+          <w:sz w:val="24"/>
+          <w:szCs w:val="24"/>
+        </w:rPr>
+      </w:pPr>
+      <w:r>
+        <w:rPr>
+          <w:rFonts w:ascii="Chakra Petch" w:hAnsi="Chakra Petch" w:cs="Chakra Petch"/>
+          <w:noProof/>
+          <w:sz w:val="24"/>
+          <w:szCs w:val="24"/>
+        </w:rPr>
         <w:drawing>
-          <wp:anchor distT="0" distB="0" distL="114300" distR="73025" simplePos="0" relativeHeight="251661312" behindDoc="1" locked="0" layoutInCell="1" allowOverlap="1" wp14:anchorId="42B1F1FE" wp14:editId="5267B6B5">
+          <wp:anchor distT="0" distB="0" distL="114300" distR="73025" simplePos="0" relativeHeight="251661312" behindDoc="1" locked="0" layoutInCell="1" allowOverlap="1" wp14:anchorId="42B1F1FE" wp14:editId="0BB28E77">
             <wp:simplePos x="0" y="0"/>
             <wp:positionH relativeFrom="column">
-              <wp:posOffset>3674745</wp:posOffset>
+              <wp:posOffset>4208366</wp:posOffset>
             </wp:positionH>
             <wp:positionV relativeFrom="paragraph">
-              <wp:posOffset>398145</wp:posOffset>
+              <wp:posOffset>12065</wp:posOffset>
             </wp:positionV>
             <wp:extent cx="200660" cy="200660"/>
             <wp:effectExtent l="0" t="0" r="0" b="8890"/>
@@ -90,19 +357,19 @@
       </w:r>
       <w:r>
         <w:rPr>
-          <w:rFonts w:ascii="Arial" w:hAnsi="Arial" w:cs="Arial"/>
+          <w:rFonts w:ascii="Chakra Petch" w:hAnsi="Chakra Petch" w:cs="Chakra Petch"/>
           <w:noProof/>
           <w:sz w:val="24"/>
           <w:szCs w:val="24"/>
         </w:rPr>
         <w:drawing>
-          <wp:anchor distT="0" distB="0" distL="114300" distR="73025" simplePos="0" relativeHeight="251660288" behindDoc="1" locked="0" layoutInCell="1" allowOverlap="1" wp14:anchorId="0ADAC107" wp14:editId="2266C93E">
+          <wp:anchor distT="0" distB="0" distL="114300" distR="73025" simplePos="0" relativeHeight="251660288" behindDoc="1" locked="0" layoutInCell="1" allowOverlap="1" wp14:anchorId="0ADAC107" wp14:editId="255A8EA3">
             <wp:simplePos x="0" y="0"/>
             <wp:positionH relativeFrom="column">
-              <wp:posOffset>2036445</wp:posOffset>
+              <wp:posOffset>2463220</wp:posOffset>
             </wp:positionH>
             <wp:positionV relativeFrom="paragraph">
-              <wp:posOffset>410845</wp:posOffset>
+              <wp:posOffset>24765</wp:posOffset>
             </wp:positionV>
             <wp:extent cx="200660" cy="200660"/>
             <wp:effectExtent l="0" t="0" r="8890" b="8890"/>
@@ -167,19 +434,19 @@
       </w:r>
       <w:r>
         <w:rPr>
-          <w:rFonts w:ascii="Arial" w:hAnsi="Arial" w:cs="Arial"/>
+          <w:rFonts w:ascii="Chakra Petch" w:hAnsi="Chakra Petch" w:cs="Chakra Petch"/>
           <w:noProof/>
           <w:sz w:val="24"/>
           <w:szCs w:val="24"/>
         </w:rPr>
         <w:drawing>
-          <wp:anchor distT="0" distB="0" distL="114300" distR="73025" simplePos="0" relativeHeight="251659264" behindDoc="1" locked="0" layoutInCell="1" allowOverlap="1" wp14:anchorId="14F479C6" wp14:editId="340EBC6A">
+          <wp:anchor distT="0" distB="0" distL="114300" distR="73025" simplePos="0" relativeHeight="251659264" behindDoc="1" locked="0" layoutInCell="1" allowOverlap="1" wp14:anchorId="14F479C6" wp14:editId="0AD1854A">
             <wp:simplePos x="0" y="0"/>
             <wp:positionH relativeFrom="margin">
               <wp:posOffset>0</wp:posOffset>
             </wp:positionH>
             <wp:positionV relativeFrom="paragraph">
-              <wp:posOffset>410845</wp:posOffset>
+              <wp:posOffset>18415</wp:posOffset>
             </wp:positionV>
             <wp:extent cx="200660" cy="200660"/>
             <wp:effectExtent l="0" t="0" r="8890" b="8890"/>
@@ -241,86 +508,35 @@
       </w:r>
       <w:r>
         <w:rPr>
-          <w:rFonts w:ascii="Arial" w:eastAsia="Copperplate Gothic" w:hAnsi="Arial" w:cs="Arial"/>
-          <w:sz w:val="46"/>
-          <w:szCs w:val="46"/>
-        </w:rPr>
-        <w:t xml:space="preserve">Avrey </w:t>
-      </w:r>
-      <w:r>
-        <w:rPr>
-          <w:rFonts w:ascii="Arial" w:eastAsia="Copperplate Gothic" w:hAnsi="Arial" w:cs="Arial"/>
-          <w:sz w:val="46"/>
-          <w:szCs w:val="46"/>
-        </w:rPr>
-        <w:t>Semadeni</w:t>
-      </w:r>
-      <w:r>
-        <w:rPr>
-          <w:rFonts w:ascii="Arial" w:eastAsia="Copperplate Gothic" w:hAnsi="Arial" w:cs="Arial"/>
-          <w:sz w:val="46"/>
-          <w:szCs w:val="46"/>
+          <w:rFonts w:ascii="Titillium Web" w:hAnsi="Titillium Web" w:cs="Arial"/>
+          <w:sz w:val="24"/>
+          <w:szCs w:val="24"/>
+        </w:rPr>
+        <w:t>avrey</w:t>
+      </w:r>
+      <w:r>
+        <w:rPr>
+          <w:rFonts w:ascii="Titillium Web" w:hAnsi="Titillium Web" w:cs="Arial"/>
+          <w:sz w:val="24"/>
+          <w:szCs w:val="24"/>
+        </w:rPr>
+        <w:t>semadeni</w:t>
+      </w:r>
+      <w:r>
+        <w:rPr>
+          <w:rFonts w:ascii="Titillium Web" w:hAnsi="Titillium Web" w:cs="Arial"/>
+          <w:sz w:val="24"/>
+          <w:szCs w:val="24"/>
+        </w:rPr>
+        <w:t>@gmail.com</w:t>
+      </w:r>
+      <w:r>
+        <w:rPr>
+          <w:rFonts w:ascii="Titillium Web" w:hAnsi="Titillium Web" w:cs="Arial"/>
+          <w:sz w:val="24"/>
+          <w:szCs w:val="24"/>
         </w:rPr>
         <w:t xml:space="preserve"> </w:t>
-      </w:r>
-    </w:p>
-    <w:p>
-      <w:pPr>
-        <w:spacing w:after="360" w:line="259" w:lineRule="auto"/>
-        <w:ind w:left="0" w:right="0" w:firstLine="0"/>
-        <w:rPr>
-          <w:rFonts w:ascii="Arial" w:hAnsi="Arial" w:cs="Arial"/>
-          <w:sz w:val="24"/>
-          <w:szCs w:val="24"/>
-        </w:rPr>
-      </w:pPr>
-      <w:r>
-        <w:rPr>
-          <w:rFonts w:ascii="Arial" w:hAnsi="Arial" w:cs="Arial"/>
-          <w:sz w:val="24"/>
-          <w:szCs w:val="24"/>
-        </w:rPr>
-        <w:t>avreylow@gmail.com</w:t>
-      </w:r>
-      <w:r>
-        <w:rPr>
-          <w:rFonts w:ascii="Arial" w:hAnsi="Arial" w:cs="Arial"/>
-          <w:sz w:val="24"/>
-          <w:szCs w:val="24"/>
-        </w:rPr>
-        <w:t xml:space="preserve"> </w:t>
-      </w:r>
-      <w:r>
-        <w:rPr>
-          <w:rFonts w:ascii="Arial" w:hAnsi="Arial" w:cs="Arial"/>
-          <w:sz w:val="24"/>
-          <w:szCs w:val="24"/>
-        </w:rPr>
-        <w:t xml:space="preserve">(385) 368-9320 </w:t>
-      </w:r>
-      <w:r>
-        <w:rPr>
-          <w:rFonts w:ascii="Arial" w:hAnsi="Arial" w:cs="Arial"/>
-          <w:sz w:val="24"/>
-          <w:szCs w:val="24"/>
-        </w:rPr>
-        <w:t>Riverdale</w:t>
-      </w:r>
-      <w:r>
-        <w:rPr>
-          <w:rFonts w:ascii="Arial" w:hAnsi="Arial" w:cs="Arial"/>
-          <w:sz w:val="24"/>
-          <w:szCs w:val="24"/>
-        </w:rPr>
-        <w:t>, U</w:t>
-      </w:r>
-      <w:r>
-        <w:rPr>
-          <w:rFonts w:ascii="Arial" w:hAnsi="Arial" w:cs="Arial"/>
-          <w:sz w:val="24"/>
-          <w:szCs w:val="24"/>
-        </w:rPr>
-        <w:t>tah</w:t>
       </w:r>
     </w:p>
     <w:p>
@@ -328,6 +544,7 @@
         <w:pStyle w:val="MYSTYLE"/>
         <w:jc w:val="left"/>
         <w:rPr>
+          <w:rFonts w:ascii="Chakra Petch" w:hAnsi="Chakra Petch" w:cs="Chakra Petch"/>
           <w:b/>
           <w:bCs w:val="0"/>
           <w:sz w:val="28"/>
@@ -336,6 +553,7 @@
       </w:pPr>
       <w:r>
         <w:rPr>
+          <w:rFonts w:ascii="Chakra Petch" w:hAnsi="Chakra Petch" w:cs="Chakra Petch"/>
           <w:b/>
           <w:bCs w:val="0"/>
           <w:sz w:val="28"/>
@@ -353,14 +571,14 @@
         <w:spacing w:after="0"/>
         <w:ind w:left="0" w:right="0" w:firstLine="0"/>
         <w:rPr>
-          <w:rFonts w:ascii="Arial" w:hAnsi="Arial" w:cs="Arial"/>
-          <w:sz w:val="24"/>
-          <w:szCs w:val="24"/>
-        </w:rPr>
-      </w:pPr>
-      <w:r>
-        <w:rPr>
-          <w:rFonts w:ascii="Arial" w:hAnsi="Arial" w:cs="Arial"/>
+          <w:rFonts w:ascii="Titillium Web" w:hAnsi="Titillium Web" w:cs="Arial"/>
+          <w:sz w:val="24"/>
+          <w:szCs w:val="24"/>
+        </w:rPr>
+      </w:pPr>
+      <w:r>
+        <w:rPr>
+          <w:rFonts w:ascii="Titillium Web" w:hAnsi="Titillium Web" w:cs="Arial"/>
           <w:sz w:val="24"/>
           <w:szCs w:val="24"/>
         </w:rPr>
@@ -368,7 +586,7 @@
       </w:r>
       <w:r>
         <w:rPr>
-          <w:rFonts w:ascii="Arial" w:hAnsi="Arial" w:cs="Arial"/>
+          <w:rFonts w:ascii="Titillium Web" w:hAnsi="Titillium Web" w:cs="Arial"/>
           <w:sz w:val="24"/>
           <w:szCs w:val="24"/>
         </w:rPr>
@@ -376,7 +594,7 @@
       </w:r>
       <w:r>
         <w:rPr>
-          <w:rFonts w:ascii="Arial" w:hAnsi="Arial" w:cs="Arial"/>
+          <w:rFonts w:ascii="Titillium Web" w:hAnsi="Titillium Web" w:cs="Arial"/>
           <w:sz w:val="24"/>
           <w:szCs w:val="24"/>
         </w:rPr>
@@ -384,15 +602,31 @@
       </w:r>
       <w:r>
         <w:rPr>
-          <w:rFonts w:ascii="Arial" w:hAnsi="Arial" w:cs="Arial"/>
-          <w:sz w:val="24"/>
-          <w:szCs w:val="24"/>
-        </w:rPr>
-        <w:t xml:space="preserve"> and organizing data into spreadsheets. </w:t>
-      </w:r>
-      <w:r>
-        <w:rPr>
-          <w:rFonts w:ascii="Arial" w:hAnsi="Arial" w:cs="Arial"/>
+          <w:rFonts w:ascii="Titillium Web" w:hAnsi="Titillium Web" w:cs="Arial"/>
+          <w:sz w:val="24"/>
+          <w:szCs w:val="24"/>
+        </w:rPr>
+        <w:t xml:space="preserve"> and</w:t>
+      </w:r>
+      <w:r>
+        <w:rPr>
+          <w:rFonts w:ascii="Titillium Web" w:hAnsi="Titillium Web" w:cs="Arial"/>
+          <w:sz w:val="24"/>
+          <w:szCs w:val="24"/>
+        </w:rPr>
+        <w:t xml:space="preserve"> troubleshooting.</w:t>
+      </w:r>
+      <w:r>
+        <w:rPr>
+          <w:rFonts w:ascii="Titillium Web" w:hAnsi="Titillium Web" w:cs="Arial"/>
+          <w:sz w:val="24"/>
+          <w:szCs w:val="24"/>
+        </w:rPr>
+        <w:t xml:space="preserve"> </w:t>
+      </w:r>
+      <w:r>
+        <w:rPr>
+          <w:rFonts w:ascii="Titillium Web" w:hAnsi="Titillium Web" w:cs="Arial"/>
           <w:sz w:val="24"/>
           <w:szCs w:val="24"/>
         </w:rPr>
@@ -400,7 +634,7 @@
       </w:r>
       <w:r>
         <w:rPr>
-          <w:rFonts w:ascii="Arial" w:hAnsi="Arial" w:cs="Arial"/>
+          <w:rFonts w:ascii="Titillium Web" w:hAnsi="Titillium Web" w:cs="Arial"/>
           <w:sz w:val="24"/>
           <w:szCs w:val="24"/>
         </w:rPr>
@@ -408,7 +642,7 @@
       </w:r>
       <w:r>
         <w:rPr>
-          <w:rFonts w:ascii="Arial" w:hAnsi="Arial" w:cs="Arial"/>
+          <w:rFonts w:ascii="Titillium Web" w:hAnsi="Titillium Web" w:cs="Arial"/>
           <w:sz w:val="24"/>
           <w:szCs w:val="24"/>
         </w:rPr>
@@ -416,7 +650,7 @@
       </w:r>
       <w:r>
         <w:rPr>
-          <w:rFonts w:ascii="Arial" w:hAnsi="Arial" w:cs="Arial"/>
+          <w:rFonts w:ascii="Titillium Web" w:hAnsi="Titillium Web" w:cs="Arial"/>
           <w:sz w:val="24"/>
           <w:szCs w:val="24"/>
         </w:rPr>
@@ -424,7 +658,7 @@
       </w:r>
       <w:r>
         <w:rPr>
-          <w:rFonts w:ascii="Arial" w:hAnsi="Arial" w:cs="Arial"/>
+          <w:rFonts w:ascii="Titillium Web" w:hAnsi="Titillium Web" w:cs="Arial"/>
           <w:sz w:val="24"/>
           <w:szCs w:val="24"/>
         </w:rPr>
@@ -432,7 +666,7 @@
       </w:r>
       <w:r>
         <w:rPr>
-          <w:rFonts w:ascii="Arial" w:hAnsi="Arial" w:cs="Arial"/>
+          <w:rFonts w:ascii="Titillium Web" w:hAnsi="Titillium Web" w:cs="Arial"/>
           <w:sz w:val="24"/>
           <w:szCs w:val="24"/>
         </w:rPr>
@@ -440,7 +674,7 @@
       </w:r>
       <w:r>
         <w:rPr>
-          <w:rFonts w:ascii="Arial" w:hAnsi="Arial" w:cs="Arial"/>
+          <w:rFonts w:ascii="Titillium Web" w:hAnsi="Titillium Web" w:cs="Arial"/>
           <w:sz w:val="24"/>
           <w:szCs w:val="24"/>
         </w:rPr>
@@ -448,7 +682,7 @@
       </w:r>
       <w:r>
         <w:rPr>
-          <w:rFonts w:ascii="Arial" w:hAnsi="Arial" w:cs="Arial"/>
+          <w:rFonts w:ascii="Titillium Web" w:hAnsi="Titillium Web" w:cs="Arial"/>
           <w:sz w:val="24"/>
           <w:szCs w:val="24"/>
         </w:rPr>
@@ -464,7 +698,7 @@
         <w:spacing w:after="0" w:line="259" w:lineRule="auto"/>
         <w:ind w:left="0" w:right="0" w:firstLine="0"/>
         <w:rPr>
-          <w:rFonts w:ascii="Arial" w:hAnsi="Arial" w:cs="Arial"/>
+          <w:rFonts w:ascii="Titillium Web" w:hAnsi="Titillium Web" w:cs="Arial"/>
           <w:b/>
           <w:sz w:val="24"/>
           <w:szCs w:val="24"/>
@@ -476,6 +710,7 @@
         <w:pStyle w:val="MYSTYLE"/>
         <w:jc w:val="left"/>
         <w:rPr>
+          <w:rFonts w:ascii="Chakra Petch" w:hAnsi="Chakra Petch" w:cs="Chakra Petch"/>
           <w:b/>
           <w:bCs w:val="0"/>
           <w:sz w:val="28"/>
@@ -484,6 +719,7 @@
       </w:pPr>
       <w:r>
         <w:rPr>
+          <w:rFonts w:ascii="Chakra Petch" w:hAnsi="Chakra Petch" w:cs="Chakra Petch"/>
           <w:b/>
           <w:bCs w:val="0"/>
           <w:sz w:val="28"/>
@@ -501,7 +737,7 @@
         <w:spacing w:after="0" w:line="259" w:lineRule="auto"/>
         <w:ind w:left="-5" w:right="0" w:firstLine="0"/>
         <w:rPr>
-          <w:rFonts w:ascii="Arial" w:hAnsi="Arial" w:cs="Arial"/>
+          <w:rFonts w:ascii="Titillium Web" w:hAnsi="Titillium Web" w:cs="Arial"/>
           <w:sz w:val="24"/>
           <w:szCs w:val="24"/>
         </w:rPr>
@@ -529,18 +765,18 @@
         <w:spacing w:after="0" w:line="259" w:lineRule="auto"/>
         <w:ind w:right="0"/>
         <w:rPr>
-          <w:rFonts w:ascii="Arial" w:hAnsi="Arial" w:cs="Arial"/>
-          <w:sz w:val="24"/>
-          <w:szCs w:val="24"/>
-        </w:rPr>
-      </w:pPr>
-      <w:r>
-        <w:rPr>
-          <w:rFonts w:ascii="Arial" w:hAnsi="Arial" w:cs="Arial"/>
-          <w:sz w:val="24"/>
-          <w:szCs w:val="24"/>
-        </w:rPr>
-        <w:t>Computer spreadsheets</w:t>
+          <w:rFonts w:ascii="Titillium Web" w:hAnsi="Titillium Web" w:cs="Arial"/>
+          <w:sz w:val="24"/>
+          <w:szCs w:val="24"/>
+        </w:rPr>
+      </w:pPr>
+      <w:r>
+        <w:rPr>
+          <w:rFonts w:ascii="Titillium Web" w:hAnsi="Titillium Web" w:cs="Arial"/>
+          <w:sz w:val="24"/>
+          <w:szCs w:val="24"/>
+        </w:rPr>
+        <w:t>Data entry</w:t>
       </w:r>
     </w:p>
     <w:p>
@@ -557,18 +793,26 @@
         <w:spacing w:after="0" w:line="259" w:lineRule="auto"/>
         <w:ind w:right="0"/>
         <w:rPr>
-          <w:rFonts w:ascii="Arial" w:hAnsi="Arial" w:cs="Arial"/>
-          <w:sz w:val="24"/>
-          <w:szCs w:val="24"/>
-        </w:rPr>
-      </w:pPr>
-      <w:r>
-        <w:rPr>
-          <w:rFonts w:ascii="Arial" w:hAnsi="Arial" w:cs="Arial"/>
-          <w:sz w:val="24"/>
-          <w:szCs w:val="24"/>
-        </w:rPr>
-        <w:t>Data entry</w:t>
+          <w:rFonts w:ascii="Titillium Web" w:hAnsi="Titillium Web" w:cs="Arial"/>
+          <w:sz w:val="24"/>
+          <w:szCs w:val="24"/>
+        </w:rPr>
+      </w:pPr>
+      <w:r>
+        <w:rPr>
+          <w:rFonts w:ascii="Titillium Web" w:hAnsi="Titillium Web" w:cs="Arial"/>
+          <w:sz w:val="24"/>
+          <w:szCs w:val="24"/>
+        </w:rPr>
+        <w:t>Organization</w:t>
+      </w:r>
+      <w:r>
+        <w:rPr>
+          <w:rFonts w:ascii="Titillium Web" w:hAnsi="Titillium Web" w:cs="Arial"/>
+          <w:sz w:val="24"/>
+          <w:szCs w:val="24"/>
+        </w:rPr>
+        <w:t>al skills</w:t>
       </w:r>
     </w:p>
     <w:p>
@@ -585,26 +829,26 @@
         <w:spacing w:after="0" w:line="259" w:lineRule="auto"/>
         <w:ind w:right="0"/>
         <w:rPr>
-          <w:rFonts w:ascii="Arial" w:hAnsi="Arial" w:cs="Arial"/>
-          <w:sz w:val="24"/>
-          <w:szCs w:val="24"/>
-        </w:rPr>
-      </w:pPr>
-      <w:r>
-        <w:rPr>
-          <w:rFonts w:ascii="Arial" w:hAnsi="Arial" w:cs="Arial"/>
-          <w:sz w:val="24"/>
-          <w:szCs w:val="24"/>
-        </w:rPr>
-        <w:t>Organization</w:t>
-      </w:r>
-      <w:r>
-        <w:rPr>
-          <w:rFonts w:ascii="Arial" w:hAnsi="Arial" w:cs="Arial"/>
-          <w:sz w:val="24"/>
-          <w:szCs w:val="24"/>
-        </w:rPr>
-        <w:t>al skills</w:t>
+          <w:rFonts w:ascii="Titillium Web" w:hAnsi="Titillium Web" w:cs="Arial"/>
+          <w:sz w:val="24"/>
+          <w:szCs w:val="24"/>
+        </w:rPr>
+      </w:pPr>
+      <w:r>
+        <w:rPr>
+          <w:rFonts w:ascii="Titillium Web" w:hAnsi="Titillium Web" w:cs="Arial"/>
+          <w:sz w:val="24"/>
+          <w:szCs w:val="24"/>
+        </w:rPr>
+        <w:t>T</w:t>
+      </w:r>
+      <w:r>
+        <w:rPr>
+          <w:rFonts w:ascii="Titillium Web" w:hAnsi="Titillium Web" w:cs="Arial"/>
+          <w:sz w:val="24"/>
+          <w:szCs w:val="24"/>
+        </w:rPr>
+        <w:t>roubleshooting</w:t>
       </w:r>
     </w:p>
     <w:p>
@@ -621,26 +865,34 @@
         <w:spacing w:after="0" w:line="259" w:lineRule="auto"/>
         <w:ind w:right="0"/>
         <w:rPr>
-          <w:rFonts w:ascii="Arial" w:hAnsi="Arial" w:cs="Arial"/>
-          <w:sz w:val="24"/>
-          <w:szCs w:val="24"/>
-        </w:rPr>
-      </w:pPr>
-      <w:r>
-        <w:rPr>
-          <w:rFonts w:ascii="Arial" w:hAnsi="Arial" w:cs="Arial"/>
-          <w:sz w:val="24"/>
-          <w:szCs w:val="24"/>
-        </w:rPr>
-        <w:t>T</w:t>
-      </w:r>
-      <w:r>
-        <w:rPr>
-          <w:rFonts w:ascii="Arial" w:hAnsi="Arial" w:cs="Arial"/>
-          <w:sz w:val="24"/>
-          <w:szCs w:val="24"/>
-        </w:rPr>
-        <w:t>roubleshooting</w:t>
+          <w:rFonts w:ascii="Titillium Web" w:hAnsi="Titillium Web" w:cs="Arial"/>
+          <w:sz w:val="24"/>
+          <w:szCs w:val="24"/>
+        </w:rPr>
+      </w:pPr>
+      <w:r>
+        <w:rPr>
+          <w:rFonts w:ascii="Titillium Web" w:hAnsi="Titillium Web" w:cs="Arial"/>
+          <w:sz w:val="24"/>
+          <w:szCs w:val="24"/>
+        </w:rPr>
+        <w:t>Basic programming (JavaScript, HTML, CSS,</w:t>
+      </w:r>
+      <w:r>
+        <w:rPr>
+          <w:rFonts w:ascii="Titillium Web" w:hAnsi="Titillium Web" w:cs="Arial"/>
+          <w:sz w:val="24"/>
+          <w:szCs w:val="24"/>
+        </w:rPr>
+        <w:t xml:space="preserve"> SASS,</w:t>
+      </w:r>
+      <w:r>
+        <w:rPr>
+          <w:rFonts w:ascii="Titillium Web" w:hAnsi="Titillium Web" w:cs="Arial"/>
+          <w:sz w:val="24"/>
+          <w:szCs w:val="24"/>
+        </w:rPr>
+        <w:t xml:space="preserve"> Java)</w:t>
       </w:r>
     </w:p>
     <w:p>
@@ -657,18 +909,18 @@
         <w:spacing w:after="0" w:line="259" w:lineRule="auto"/>
         <w:ind w:right="0"/>
         <w:rPr>
-          <w:rFonts w:ascii="Arial" w:hAnsi="Arial" w:cs="Arial"/>
-          <w:sz w:val="24"/>
-          <w:szCs w:val="24"/>
-        </w:rPr>
-      </w:pPr>
-      <w:r>
-        <w:rPr>
-          <w:rFonts w:ascii="Arial" w:hAnsi="Arial" w:cs="Arial"/>
-          <w:sz w:val="24"/>
-          <w:szCs w:val="24"/>
-        </w:rPr>
-        <w:t>Basic programming (JavaScript, HTML, CSS, Java)</w:t>
+          <w:rFonts w:ascii="Titillium Web" w:hAnsi="Titillium Web" w:cs="Arial"/>
+          <w:sz w:val="24"/>
+          <w:szCs w:val="24"/>
+        </w:rPr>
+      </w:pPr>
+      <w:r>
+        <w:rPr>
+          <w:rFonts w:ascii="Titillium Web" w:hAnsi="Titillium Web" w:cs="Arial"/>
+          <w:sz w:val="24"/>
+          <w:szCs w:val="24"/>
+        </w:rPr>
+        <w:t>Attention to detail</w:t>
       </w:r>
     </w:p>
     <w:p>
@@ -685,18 +937,18 @@
         <w:spacing w:after="0" w:line="259" w:lineRule="auto"/>
         <w:ind w:right="0"/>
         <w:rPr>
-          <w:rFonts w:ascii="Arial" w:hAnsi="Arial" w:cs="Arial"/>
-          <w:sz w:val="24"/>
-          <w:szCs w:val="24"/>
-        </w:rPr>
-      </w:pPr>
-      <w:r>
-        <w:rPr>
-          <w:rFonts w:ascii="Arial" w:hAnsi="Arial" w:cs="Arial"/>
-          <w:sz w:val="24"/>
-          <w:szCs w:val="24"/>
-        </w:rPr>
-        <w:t>Attention to detail</w:t>
+          <w:rFonts w:ascii="Titillium Web" w:hAnsi="Titillium Web" w:cs="Arial"/>
+          <w:sz w:val="24"/>
+          <w:szCs w:val="24"/>
+        </w:rPr>
+      </w:pPr>
+      <w:r>
+        <w:rPr>
+          <w:rFonts w:ascii="Titillium Web" w:hAnsi="Titillium Web" w:cs="Arial"/>
+          <w:sz w:val="24"/>
+          <w:szCs w:val="24"/>
+        </w:rPr>
+        <w:t>Integrity</w:t>
       </w:r>
     </w:p>
     <w:p>
@@ -713,18 +965,18 @@
         <w:spacing w:after="0" w:line="259" w:lineRule="auto"/>
         <w:ind w:right="0"/>
         <w:rPr>
-          <w:rFonts w:ascii="Arial" w:hAnsi="Arial" w:cs="Arial"/>
-          <w:sz w:val="24"/>
-          <w:szCs w:val="24"/>
-        </w:rPr>
-      </w:pPr>
-      <w:r>
-        <w:rPr>
-          <w:rFonts w:ascii="Arial" w:hAnsi="Arial" w:cs="Arial"/>
-          <w:sz w:val="24"/>
-          <w:szCs w:val="24"/>
-        </w:rPr>
-        <w:t>Integrity</w:t>
+          <w:rFonts w:ascii="Titillium Web" w:hAnsi="Titillium Web" w:cs="Arial"/>
+          <w:sz w:val="24"/>
+          <w:szCs w:val="24"/>
+        </w:rPr>
+      </w:pPr>
+      <w:r>
+        <w:rPr>
+          <w:rFonts w:ascii="Titillium Web" w:hAnsi="Titillium Web" w:cs="Arial"/>
+          <w:sz w:val="24"/>
+          <w:szCs w:val="24"/>
+        </w:rPr>
+        <w:t>Desire and ability to learn quickly</w:t>
       </w:r>
     </w:p>
     <w:p>
@@ -741,50 +993,18 @@
         <w:spacing w:after="0" w:line="259" w:lineRule="auto"/>
         <w:ind w:right="0"/>
         <w:rPr>
-          <w:rFonts w:ascii="Arial" w:hAnsi="Arial" w:cs="Arial"/>
-          <w:sz w:val="24"/>
-          <w:szCs w:val="24"/>
-        </w:rPr>
-      </w:pPr>
-      <w:r>
-        <w:rPr>
-          <w:rFonts w:ascii="Arial" w:hAnsi="Arial" w:cs="Arial"/>
-          <w:sz w:val="24"/>
-          <w:szCs w:val="24"/>
-        </w:rPr>
-        <w:t>Desire</w:t>
-      </w:r>
-      <w:r>
-        <w:rPr>
-          <w:rFonts w:ascii="Arial" w:hAnsi="Arial" w:cs="Arial"/>
-          <w:sz w:val="24"/>
-          <w:szCs w:val="24"/>
-        </w:rPr>
-        <w:t xml:space="preserve"> </w:t>
-      </w:r>
-      <w:r>
-        <w:rPr>
-          <w:rFonts w:ascii="Arial" w:hAnsi="Arial" w:cs="Arial"/>
-          <w:sz w:val="24"/>
-          <w:szCs w:val="24"/>
-        </w:rPr>
-        <w:t>and ability to</w:t>
-      </w:r>
-      <w:r>
-        <w:rPr>
-          <w:rFonts w:ascii="Arial" w:hAnsi="Arial" w:cs="Arial"/>
-          <w:sz w:val="24"/>
-          <w:szCs w:val="24"/>
-        </w:rPr>
-        <w:t xml:space="preserve"> learn</w:t>
-      </w:r>
-      <w:r>
-        <w:rPr>
-          <w:rFonts w:ascii="Arial" w:hAnsi="Arial" w:cs="Arial"/>
-          <w:sz w:val="24"/>
-          <w:szCs w:val="24"/>
-        </w:rPr>
-        <w:t xml:space="preserve"> quickly</w:t>
+          <w:rFonts w:ascii="Titillium Web" w:hAnsi="Titillium Web" w:cs="Arial"/>
+          <w:sz w:val="24"/>
+          <w:szCs w:val="24"/>
+        </w:rPr>
+      </w:pPr>
+      <w:r>
+        <w:rPr>
+          <w:rFonts w:ascii="Titillium Web" w:hAnsi="Titillium Web" w:cs="Arial"/>
+          <w:sz w:val="24"/>
+          <w:szCs w:val="24"/>
+        </w:rPr>
+        <w:t>Computer skills</w:t>
       </w:r>
     </w:p>
     <w:p>
@@ -801,18 +1021,18 @@
         <w:spacing w:after="0" w:line="259" w:lineRule="auto"/>
         <w:ind w:right="0"/>
         <w:rPr>
-          <w:rFonts w:ascii="Arial" w:hAnsi="Arial" w:cs="Arial"/>
-          <w:sz w:val="24"/>
-          <w:szCs w:val="24"/>
-        </w:rPr>
-      </w:pPr>
-      <w:r>
-        <w:rPr>
-          <w:rFonts w:ascii="Arial" w:hAnsi="Arial" w:cs="Arial"/>
-          <w:sz w:val="24"/>
-          <w:szCs w:val="24"/>
-        </w:rPr>
-        <w:t>Computer skills</w:t>
+          <w:rFonts w:ascii="Titillium Web" w:hAnsi="Titillium Web" w:cs="Arial"/>
+          <w:sz w:val="24"/>
+          <w:szCs w:val="24"/>
+        </w:rPr>
+      </w:pPr>
+      <w:r>
+        <w:rPr>
+          <w:rFonts w:ascii="Titillium Web" w:hAnsi="Titillium Web" w:cs="Arial"/>
+          <w:sz w:val="24"/>
+          <w:szCs w:val="24"/>
+        </w:rPr>
+        <w:t>Microsoft Office (Word, Excel, PowerPoint, Outlook)</w:t>
       </w:r>
     </w:p>
     <w:p>
@@ -829,18 +1049,18 @@
         <w:spacing w:after="0" w:line="259" w:lineRule="auto"/>
         <w:ind w:right="0"/>
         <w:rPr>
-          <w:rFonts w:ascii="Arial" w:hAnsi="Arial" w:cs="Arial"/>
-          <w:sz w:val="24"/>
-          <w:szCs w:val="24"/>
-        </w:rPr>
-      </w:pPr>
-      <w:r>
-        <w:rPr>
-          <w:rFonts w:ascii="Arial" w:hAnsi="Arial" w:cs="Arial"/>
-          <w:sz w:val="24"/>
-          <w:szCs w:val="24"/>
-        </w:rPr>
-        <w:t>Microsoft Office (Word, Excel, PowerPoint, Outlook)</w:t>
+          <w:rFonts w:ascii="Titillium Web" w:hAnsi="Titillium Web" w:cs="Arial"/>
+          <w:sz w:val="24"/>
+          <w:szCs w:val="24"/>
+        </w:rPr>
+      </w:pPr>
+      <w:r>
+        <w:rPr>
+          <w:rFonts w:ascii="Titillium Web" w:hAnsi="Titillium Web" w:cs="Arial"/>
+          <w:sz w:val="24"/>
+          <w:szCs w:val="24"/>
+        </w:rPr>
+        <w:t>Typing (64 WPM)</w:t>
       </w:r>
     </w:p>
     <w:p>
@@ -857,42 +1077,14 @@
         <w:spacing w:after="0" w:line="259" w:lineRule="auto"/>
         <w:ind w:right="0"/>
         <w:rPr>
-          <w:rFonts w:ascii="Arial" w:hAnsi="Arial" w:cs="Arial"/>
-          <w:sz w:val="24"/>
-          <w:szCs w:val="24"/>
-        </w:rPr>
-      </w:pPr>
-      <w:r>
-        <w:rPr>
-          <w:rFonts w:ascii="Arial" w:hAnsi="Arial" w:cs="Arial"/>
-          <w:sz w:val="24"/>
-          <w:szCs w:val="24"/>
-        </w:rPr>
-        <w:t>Typing (64 WPM)</w:t>
-      </w:r>
-    </w:p>
-    <w:p>
-      <w:pPr>
-        <w:pStyle w:val="ListParagraph"/>
-        <w:numPr>
-          <w:ilvl w:val="0"/>
-          <w:numId w:val="3"/>
-        </w:numPr>
-        <w:tabs>
-          <w:tab w:val="left" w:pos="720"/>
-          <w:tab w:val="right" w:pos="10440"/>
-        </w:tabs>
-        <w:spacing w:after="0" w:line="259" w:lineRule="auto"/>
-        <w:ind w:right="0"/>
-        <w:rPr>
-          <w:rFonts w:ascii="Arial" w:hAnsi="Arial" w:cs="Arial"/>
-          <w:sz w:val="24"/>
-          <w:szCs w:val="24"/>
-        </w:rPr>
-      </w:pPr>
-      <w:r>
-        <w:rPr>
-          <w:rFonts w:ascii="Arial" w:hAnsi="Arial" w:cs="Arial"/>
+          <w:rFonts w:ascii="Titillium Web" w:hAnsi="Titillium Web" w:cs="Arial"/>
+          <w:sz w:val="24"/>
+          <w:szCs w:val="24"/>
+        </w:rPr>
+      </w:pPr>
+      <w:r>
+        <w:rPr>
+          <w:rFonts w:ascii="Titillium Web" w:hAnsi="Titillium Web" w:cs="Arial"/>
           <w:sz w:val="24"/>
           <w:szCs w:val="24"/>
         </w:rPr>
@@ -908,7 +1100,7 @@
         <w:spacing w:after="0" w:line="259" w:lineRule="auto"/>
         <w:ind w:left="0" w:right="0" w:firstLine="0"/>
         <w:rPr>
-          <w:rFonts w:ascii="Arial" w:hAnsi="Arial" w:cs="Arial"/>
+          <w:rFonts w:ascii="Titillium Web" w:hAnsi="Titillium Web" w:cs="Arial"/>
           <w:b/>
           <w:sz w:val="24"/>
           <w:szCs w:val="24"/>
@@ -920,6 +1112,7 @@
         <w:pStyle w:val="MYSTYLE"/>
         <w:jc w:val="left"/>
         <w:rPr>
+          <w:rFonts w:ascii="Chakra Petch" w:hAnsi="Chakra Petch" w:cs="Chakra Petch"/>
           <w:b/>
           <w:bCs w:val="0"/>
           <w:sz w:val="28"/>
@@ -928,6 +1121,7 @@
       </w:pPr>
       <w:r>
         <w:rPr>
+          <w:rFonts w:ascii="Chakra Petch" w:hAnsi="Chakra Petch" w:cs="Chakra Petch"/>
           <w:b/>
           <w:bCs w:val="0"/>
           <w:sz w:val="28"/>
@@ -945,7 +1139,7 @@
         <w:spacing w:after="0"/>
         <w:ind w:left="0" w:right="0" w:firstLine="0"/>
         <w:rPr>
-          <w:rFonts w:ascii="Arial" w:hAnsi="Arial" w:cs="Arial"/>
+          <w:rFonts w:ascii="Titillium Web" w:hAnsi="Titillium Web" w:cs="Arial"/>
           <w:b/>
           <w:bCs/>
           <w:sz w:val="24"/>
@@ -954,42 +1148,23 @@
       </w:pPr>
       <w:r>
         <w:rPr>
-          <w:rFonts w:ascii="Arial" w:hAnsi="Arial" w:cs="Arial"/>
+          <w:rFonts w:ascii="Titillium Web" w:hAnsi="Titillium Web" w:cs="Arial"/>
           <w:b/>
           <w:bCs/>
           <w:sz w:val="24"/>
           <w:szCs w:val="24"/>
         </w:rPr>
-        <w:t>KAYSVILLE CITY</w:t>
-      </w:r>
-      <w:r>
-        <w:rPr>
-          <w:rFonts w:ascii="Arial" w:hAnsi="Arial" w:cs="Arial"/>
+        <w:t>KAYSVILLE CITY | Kaysville, Utah</w:t>
+      </w:r>
+      <w:r>
+        <w:rPr>
+          <w:rFonts w:ascii="Titillium Web" w:hAnsi="Titillium Web" w:cs="Arial"/>
           <w:b/>
           <w:bCs/>
           <w:sz w:val="24"/>
           <w:szCs w:val="24"/>
         </w:rPr>
-        <w:t xml:space="preserve"> | Kaysville, Utah</w:t>
-      </w:r>
-      <w:r>
-        <w:rPr>
-          <w:rFonts w:ascii="Arial" w:hAnsi="Arial" w:cs="Arial"/>
-          <w:b/>
-          <w:bCs/>
-          <w:sz w:val="24"/>
-          <w:szCs w:val="24"/>
-        </w:rPr>
         <w:tab/>
-      </w:r>
-      <w:r>
-        <w:rPr>
-          <w:rFonts w:ascii="Arial" w:hAnsi="Arial" w:cs="Arial"/>
-          <w:b/>
-          <w:bCs/>
-          <w:sz w:val="24"/>
-          <w:szCs w:val="24"/>
-        </w:rPr>
         <w:t>Jan. 2021 – Sep. 2022</w:t>
       </w:r>
     </w:p>
@@ -1002,7 +1177,7 @@
         <w:spacing w:after="0"/>
         <w:ind w:left="0" w:right="0" w:firstLine="0"/>
         <w:rPr>
-          <w:rFonts w:ascii="Arial" w:hAnsi="Arial" w:cs="Arial"/>
+          <w:rFonts w:ascii="Titillium Web" w:hAnsi="Titillium Web" w:cs="Arial"/>
           <w:i/>
           <w:iCs/>
           <w:sz w:val="24"/>
@@ -1011,23 +1186,13 @@
       </w:pPr>
       <w:r>
         <w:rPr>
-          <w:rFonts w:ascii="Arial" w:hAnsi="Arial" w:cs="Arial"/>
+          <w:rFonts w:ascii="Titillium Web" w:hAnsi="Titillium Web" w:cs="Arial"/>
           <w:i/>
           <w:iCs/>
           <w:sz w:val="24"/>
           <w:szCs w:val="24"/>
         </w:rPr>
-        <w:t>IT</w:t>
-      </w:r>
-      <w:r>
-        <w:rPr>
-          <w:rFonts w:ascii="Arial" w:hAnsi="Arial" w:cs="Arial"/>
-          <w:i/>
-          <w:iCs/>
-          <w:sz w:val="24"/>
-          <w:szCs w:val="24"/>
-        </w:rPr>
-        <w:t xml:space="preserve"> Staff Assistant</w:t>
+        <w:t>IT Staff Assistant</w:t>
       </w:r>
     </w:p>
     <w:p>
@@ -1044,14 +1209,14 @@
         <w:spacing w:after="0"/>
         <w:ind w:right="0"/>
         <w:rPr>
-          <w:rFonts w:ascii="Arial" w:hAnsi="Arial" w:cs="Arial"/>
-          <w:sz w:val="24"/>
-          <w:szCs w:val="24"/>
-        </w:rPr>
-      </w:pPr>
-      <w:r>
-        <w:rPr>
-          <w:rFonts w:ascii="Arial" w:hAnsi="Arial" w:cs="Arial"/>
+          <w:rFonts w:ascii="Titillium Web" w:hAnsi="Titillium Web" w:cs="Arial"/>
+          <w:sz w:val="24"/>
+          <w:szCs w:val="24"/>
+        </w:rPr>
+      </w:pPr>
+      <w:r>
+        <w:rPr>
+          <w:rFonts w:ascii="Titillium Web" w:hAnsi="Titillium Web" w:cs="Arial"/>
           <w:sz w:val="24"/>
           <w:szCs w:val="24"/>
         </w:rPr>
@@ -1072,14 +1237,14 @@
         <w:spacing w:after="0"/>
         <w:ind w:right="0"/>
         <w:rPr>
-          <w:rFonts w:ascii="Arial" w:hAnsi="Arial" w:cs="Arial"/>
-          <w:sz w:val="24"/>
-          <w:szCs w:val="24"/>
-        </w:rPr>
-      </w:pPr>
-      <w:r>
-        <w:rPr>
-          <w:rFonts w:ascii="Arial" w:hAnsi="Arial" w:cs="Arial"/>
+          <w:rFonts w:ascii="Titillium Web" w:hAnsi="Titillium Web" w:cs="Arial"/>
+          <w:sz w:val="24"/>
+          <w:szCs w:val="24"/>
+        </w:rPr>
+      </w:pPr>
+      <w:r>
+        <w:rPr>
+          <w:rFonts w:ascii="Titillium Web" w:hAnsi="Titillium Web" w:cs="Arial"/>
           <w:sz w:val="24"/>
           <w:szCs w:val="24"/>
         </w:rPr>
@@ -1100,14 +1265,14 @@
         <w:spacing w:after="0"/>
         <w:ind w:right="0"/>
         <w:rPr>
-          <w:rFonts w:ascii="Arial" w:hAnsi="Arial" w:cs="Arial"/>
-          <w:sz w:val="24"/>
-          <w:szCs w:val="24"/>
-        </w:rPr>
-      </w:pPr>
-      <w:r>
-        <w:rPr>
-          <w:rFonts w:ascii="Arial" w:hAnsi="Arial" w:cs="Arial"/>
+          <w:rFonts w:ascii="Titillium Web" w:hAnsi="Titillium Web" w:cs="Arial"/>
+          <w:sz w:val="24"/>
+          <w:szCs w:val="24"/>
+        </w:rPr>
+      </w:pPr>
+      <w:r>
+        <w:rPr>
+          <w:rFonts w:ascii="Titillium Web" w:hAnsi="Titillium Web" w:cs="Arial"/>
           <w:sz w:val="24"/>
           <w:szCs w:val="24"/>
         </w:rPr>
@@ -1128,14 +1293,14 @@
         <w:spacing w:after="0"/>
         <w:ind w:right="0"/>
         <w:rPr>
-          <w:rFonts w:ascii="Arial" w:hAnsi="Arial" w:cs="Arial"/>
-          <w:sz w:val="24"/>
-          <w:szCs w:val="24"/>
-        </w:rPr>
-      </w:pPr>
-      <w:r>
-        <w:rPr>
-          <w:rFonts w:ascii="Arial" w:hAnsi="Arial" w:cs="Arial"/>
+          <w:rFonts w:ascii="Titillium Web" w:hAnsi="Titillium Web" w:cs="Arial"/>
+          <w:sz w:val="24"/>
+          <w:szCs w:val="24"/>
+        </w:rPr>
+      </w:pPr>
+      <w:r>
+        <w:rPr>
+          <w:rFonts w:ascii="Titillium Web" w:hAnsi="Titillium Web" w:cs="Arial"/>
           <w:sz w:val="24"/>
           <w:szCs w:val="24"/>
         </w:rPr>
@@ -1156,14 +1321,14 @@
         <w:spacing w:after="0"/>
         <w:ind w:right="0"/>
         <w:rPr>
-          <w:rFonts w:ascii="Arial" w:hAnsi="Arial" w:cs="Arial"/>
-          <w:sz w:val="24"/>
-          <w:szCs w:val="24"/>
-        </w:rPr>
-      </w:pPr>
-      <w:r>
-        <w:rPr>
-          <w:rFonts w:ascii="Arial" w:hAnsi="Arial" w:cs="Arial"/>
+          <w:rFonts w:ascii="Titillium Web" w:hAnsi="Titillium Web" w:cs="Arial"/>
+          <w:sz w:val="24"/>
+          <w:szCs w:val="24"/>
+        </w:rPr>
+      </w:pPr>
+      <w:r>
+        <w:rPr>
+          <w:rFonts w:ascii="Titillium Web" w:hAnsi="Titillium Web" w:cs="Arial"/>
           <w:sz w:val="24"/>
           <w:szCs w:val="24"/>
         </w:rPr>
@@ -1179,41 +1344,11 @@
         <w:spacing w:after="0"/>
         <w:ind w:left="0" w:right="0" w:firstLine="0"/>
         <w:rPr>
-          <w:rFonts w:ascii="Arial" w:hAnsi="Arial" w:cs="Arial"/>
-          <w:sz w:val="24"/>
-          <w:szCs w:val="24"/>
-        </w:rPr>
-      </w:pPr>
-    </w:p>
-    <w:p>
-      <w:pPr>
-        <w:pStyle w:val="MYSTYLE"/>
-        <w:jc w:val="left"/>
-        <w:rPr>
-          <w:b/>
-          <w:bCs w:val="0"/>
-          <w:sz w:val="28"/>
-          <w:szCs w:val="28"/>
-        </w:rPr>
-      </w:pPr>
-      <w:r>
-        <w:rPr>
-          <w:b/>
-          <w:bCs w:val="0"/>
-          <w:sz w:val="28"/>
-          <w:szCs w:val="28"/>
-        </w:rPr>
-        <w:t>E</w:t>
-      </w:r>
-      <w:r>
-        <w:rPr>
-          <w:b/>
-          <w:bCs w:val="0"/>
-          <w:sz w:val="28"/>
-          <w:szCs w:val="28"/>
-        </w:rPr>
-        <w:t>ducation</w:t>
-      </w:r>
+          <w:rFonts w:ascii="Titillium Web" w:hAnsi="Titillium Web" w:cs="Arial"/>
+          <w:sz w:val="24"/>
+          <w:szCs w:val="24"/>
+        </w:rPr>
+      </w:pPr>
     </w:p>
     <w:p>
       <w:pPr>
@@ -1224,7 +1359,71 @@
         <w:spacing w:after="0"/>
         <w:ind w:left="0" w:right="0" w:firstLine="0"/>
         <w:rPr>
-          <w:rFonts w:ascii="Arial" w:hAnsi="Arial" w:cs="Arial"/>
+          <w:rFonts w:ascii="Titillium Web" w:hAnsi="Titillium Web" w:cs="Arial"/>
+          <w:sz w:val="24"/>
+          <w:szCs w:val="24"/>
+        </w:rPr>
+      </w:pPr>
+    </w:p>
+    <w:p>
+      <w:pPr>
+        <w:tabs>
+          <w:tab w:val="left" w:pos="720"/>
+          <w:tab w:val="right" w:pos="10440"/>
+        </w:tabs>
+        <w:spacing w:after="0"/>
+        <w:ind w:left="0" w:right="0" w:firstLine="0"/>
+        <w:rPr>
+          <w:rFonts w:ascii="Titillium Web" w:hAnsi="Titillium Web" w:cs="Arial"/>
+          <w:sz w:val="24"/>
+          <w:szCs w:val="24"/>
+        </w:rPr>
+      </w:pPr>
+    </w:p>
+    <w:p>
+      <w:pPr>
+        <w:pStyle w:val="MYSTYLE"/>
+        <w:jc w:val="left"/>
+        <w:rPr>
+          <w:rFonts w:ascii="Chakra Petch" w:hAnsi="Chakra Petch" w:cs="Chakra Petch"/>
+          <w:b/>
+          <w:bCs w:val="0"/>
+          <w:sz w:val="28"/>
+          <w:szCs w:val="28"/>
+        </w:rPr>
+      </w:pPr>
+      <w:r>
+        <w:rPr>
+          <w:rFonts w:ascii="Chakra Petch" w:hAnsi="Chakra Petch" w:cs="Chakra Petch"/>
+          <w:b/>
+          <w:bCs w:val="0"/>
+          <w:sz w:val="28"/>
+          <w:szCs w:val="28"/>
+        </w:rPr>
+        <w:lastRenderedPageBreak/>
+        <w:t>E</w:t>
+      </w:r>
+      <w:r>
+        <w:rPr>
+          <w:rFonts w:ascii="Chakra Petch" w:hAnsi="Chakra Petch" w:cs="Chakra Petch"/>
+          <w:b/>
+          <w:bCs w:val="0"/>
+          <w:sz w:val="28"/>
+          <w:szCs w:val="28"/>
+        </w:rPr>
+        <w:t>ducation</w:t>
+      </w:r>
+    </w:p>
+    <w:p>
+      <w:pPr>
+        <w:tabs>
+          <w:tab w:val="left" w:pos="720"/>
+          <w:tab w:val="right" w:pos="10440"/>
+        </w:tabs>
+        <w:spacing w:after="0"/>
+        <w:ind w:left="0" w:right="0" w:firstLine="0"/>
+        <w:rPr>
+          <w:rFonts w:ascii="Titillium Web" w:hAnsi="Titillium Web" w:cs="Arial"/>
           <w:b/>
           <w:bCs/>
           <w:sz w:val="24"/>
@@ -1234,7 +1433,7 @@
       </w:pPr>
       <w:r>
         <w:rPr>
-          <w:rFonts w:ascii="Arial" w:hAnsi="Arial" w:cs="Arial"/>
+          <w:rFonts w:ascii="Titillium Web" w:hAnsi="Titillium Web" w:cs="Arial"/>
           <w:b/>
           <w:bCs/>
           <w:sz w:val="24"/>
@@ -1244,7 +1443,7 @@
       </w:r>
       <w:r>
         <w:rPr>
-          <w:rFonts w:ascii="Arial" w:hAnsi="Arial" w:cs="Arial"/>
+          <w:rFonts w:ascii="Titillium Web" w:hAnsi="Titillium Web" w:cs="Arial"/>
           <w:b/>
           <w:bCs/>
           <w:sz w:val="24"/>
@@ -1254,7 +1453,7 @@
       </w:r>
       <w:r>
         <w:rPr>
-          <w:rFonts w:ascii="Arial" w:hAnsi="Arial" w:cs="Arial"/>
+          <w:rFonts w:ascii="Titillium Web" w:hAnsi="Titillium Web" w:cs="Arial"/>
           <w:b/>
           <w:bCs/>
           <w:sz w:val="24"/>
@@ -1264,7 +1463,7 @@
       </w:r>
       <w:r>
         <w:rPr>
-          <w:rFonts w:ascii="Arial" w:hAnsi="Arial" w:cs="Arial"/>
+          <w:rFonts w:ascii="Titillium Web" w:hAnsi="Titillium Web" w:cs="Arial"/>
           <w:b/>
           <w:bCs/>
           <w:sz w:val="24"/>
@@ -1274,7 +1473,7 @@
       </w:r>
       <w:r>
         <w:rPr>
-          <w:rFonts w:ascii="Arial" w:hAnsi="Arial" w:cs="Arial"/>
+          <w:rFonts w:ascii="Titillium Web" w:hAnsi="Titillium Web" w:cs="Arial"/>
           <w:b/>
           <w:bCs/>
           <w:sz w:val="24"/>
@@ -1284,7 +1483,7 @@
       </w:r>
       <w:r>
         <w:rPr>
-          <w:rFonts w:ascii="Arial" w:hAnsi="Arial" w:cs="Arial"/>
+          <w:rFonts w:ascii="Titillium Web" w:hAnsi="Titillium Web" w:cs="Arial"/>
           <w:b/>
           <w:bCs/>
           <w:sz w:val="24"/>
@@ -1294,7 +1493,7 @@
       </w:r>
       <w:r>
         <w:rPr>
-          <w:rFonts w:ascii="Arial" w:hAnsi="Arial" w:cs="Arial"/>
+          <w:rFonts w:ascii="Titillium Web" w:hAnsi="Titillium Web" w:cs="Arial"/>
           <w:b/>
           <w:bCs/>
           <w:sz w:val="24"/>
@@ -1304,7 +1503,7 @@
       </w:r>
       <w:r>
         <w:rPr>
-          <w:rFonts w:ascii="Arial" w:hAnsi="Arial" w:cs="Arial"/>
+          <w:rFonts w:ascii="Titillium Web" w:hAnsi="Titillium Web" w:cs="Arial"/>
           <w:b/>
           <w:bCs/>
           <w:sz w:val="24"/>
@@ -1314,7 +1513,7 @@
       </w:r>
       <w:r>
         <w:rPr>
-          <w:rFonts w:ascii="Arial" w:hAnsi="Arial" w:cs="Arial"/>
+          <w:rFonts w:ascii="Titillium Web" w:hAnsi="Titillium Web" w:cs="Arial"/>
           <w:b/>
           <w:bCs/>
           <w:sz w:val="24"/>
@@ -1336,14 +1535,14 @@
         <w:spacing w:after="0"/>
         <w:ind w:left="695" w:right="0" w:hanging="360"/>
         <w:rPr>
-          <w:rFonts w:ascii="Arial" w:hAnsi="Arial" w:cs="Arial"/>
-          <w:sz w:val="24"/>
-          <w:szCs w:val="24"/>
-        </w:rPr>
-      </w:pPr>
-      <w:r>
-        <w:rPr>
-          <w:rFonts w:ascii="Arial" w:hAnsi="Arial" w:cs="Arial"/>
+          <w:rFonts w:ascii="Titillium Web" w:hAnsi="Titillium Web" w:cs="Arial"/>
+          <w:sz w:val="24"/>
+          <w:szCs w:val="24"/>
+        </w:rPr>
+      </w:pPr>
+      <w:r>
+        <w:rPr>
+          <w:rFonts w:ascii="Titillium Web" w:hAnsi="Titillium Web" w:cs="Arial"/>
           <w:sz w:val="24"/>
           <w:szCs w:val="24"/>
         </w:rPr>
@@ -1363,14 +1562,14 @@
         <w:spacing w:after="0"/>
         <w:ind w:left="695" w:right="0" w:hanging="360"/>
         <w:rPr>
-          <w:rFonts w:ascii="Arial" w:hAnsi="Arial" w:cs="Arial"/>
-          <w:sz w:val="24"/>
-          <w:szCs w:val="24"/>
-        </w:rPr>
-      </w:pPr>
-      <w:r>
-        <w:rPr>
-          <w:rFonts w:ascii="Arial" w:hAnsi="Arial" w:cs="Arial"/>
+          <w:rFonts w:ascii="Titillium Web" w:hAnsi="Titillium Web" w:cs="Arial"/>
+          <w:sz w:val="24"/>
+          <w:szCs w:val="24"/>
+        </w:rPr>
+      </w:pPr>
+      <w:r>
+        <w:rPr>
+          <w:rFonts w:ascii="Titillium Web" w:hAnsi="Titillium Web" w:cs="Arial"/>
           <w:sz w:val="24"/>
           <w:szCs w:val="24"/>
         </w:rPr>
@@ -1378,7 +1577,7 @@
       </w:r>
       <w:r>
         <w:rPr>
-          <w:rFonts w:ascii="Arial" w:hAnsi="Arial" w:cs="Arial"/>
+          <w:rFonts w:ascii="Titillium Web" w:hAnsi="Titillium Web" w:cs="Arial"/>
           <w:sz w:val="24"/>
           <w:szCs w:val="24"/>
         </w:rPr>
@@ -1386,7 +1585,7 @@
       </w:r>
       <w:r>
         <w:rPr>
-          <w:rFonts w:ascii="Arial" w:hAnsi="Arial" w:cs="Arial"/>
+          <w:rFonts w:ascii="Titillium Web" w:hAnsi="Titillium Web" w:cs="Arial"/>
           <w:sz w:val="24"/>
           <w:szCs w:val="24"/>
         </w:rPr>
@@ -1394,7 +1593,7 @@
       </w:r>
       <w:r>
         <w:rPr>
-          <w:rFonts w:ascii="Arial" w:hAnsi="Arial" w:cs="Arial"/>
+          <w:rFonts w:ascii="Titillium Web" w:hAnsi="Titillium Web" w:cs="Arial"/>
           <w:sz w:val="24"/>
           <w:szCs w:val="24"/>
         </w:rPr>
@@ -1414,14 +1613,14 @@
         <w:spacing w:after="0"/>
         <w:ind w:left="695" w:right="0" w:hanging="360"/>
         <w:rPr>
-          <w:rFonts w:ascii="Arial" w:hAnsi="Arial" w:cs="Arial"/>
-          <w:sz w:val="24"/>
-          <w:szCs w:val="24"/>
-        </w:rPr>
-      </w:pPr>
-      <w:r>
-        <w:rPr>
-          <w:rFonts w:ascii="Arial" w:hAnsi="Arial" w:cs="Arial"/>
+          <w:rFonts w:ascii="Titillium Web" w:hAnsi="Titillium Web" w:cs="Arial"/>
+          <w:sz w:val="24"/>
+          <w:szCs w:val="24"/>
+        </w:rPr>
+      </w:pPr>
+      <w:r>
+        <w:rPr>
+          <w:rFonts w:ascii="Titillium Web" w:hAnsi="Titillium Web" w:cs="Arial"/>
           <w:sz w:val="24"/>
           <w:szCs w:val="24"/>
         </w:rPr>
@@ -1429,7 +1628,7 @@
       </w:r>
       <w:r>
         <w:rPr>
-          <w:rFonts w:ascii="Arial" w:hAnsi="Arial" w:cs="Arial"/>
+          <w:rFonts w:ascii="Titillium Web" w:hAnsi="Titillium Web" w:cs="Arial"/>
           <w:sz w:val="24"/>
           <w:szCs w:val="24"/>
         </w:rPr>
@@ -1437,7 +1636,7 @@
       </w:r>
       <w:r>
         <w:rPr>
-          <w:rFonts w:ascii="Arial" w:hAnsi="Arial" w:cs="Arial"/>
+          <w:rFonts w:ascii="Titillium Web" w:hAnsi="Titillium Web" w:cs="Arial"/>
           <w:sz w:val="24"/>
           <w:szCs w:val="24"/>
         </w:rPr>
@@ -1453,7 +1652,7 @@
         <w:spacing w:after="0"/>
         <w:ind w:left="360" w:right="0" w:firstLine="0"/>
         <w:rPr>
-          <w:rFonts w:ascii="Arial" w:hAnsi="Arial" w:cs="Arial"/>
+          <w:rFonts w:ascii="Titillium Web" w:hAnsi="Titillium Web" w:cs="Arial"/>
           <w:sz w:val="24"/>
           <w:szCs w:val="24"/>
         </w:rPr>
@@ -1468,7 +1667,7 @@
         <w:spacing w:after="0"/>
         <w:ind w:left="0" w:right="0" w:firstLine="0"/>
         <w:rPr>
-          <w:rFonts w:ascii="Arial" w:hAnsi="Arial" w:cs="Arial"/>
+          <w:rFonts w:ascii="Titillium Web" w:hAnsi="Titillium Web" w:cs="Arial"/>
           <w:b/>
           <w:bCs/>
           <w:sz w:val="24"/>
@@ -1477,7 +1676,7 @@
       </w:pPr>
       <w:r>
         <w:rPr>
-          <w:rFonts w:ascii="Arial" w:hAnsi="Arial" w:cs="Arial"/>
+          <w:rFonts w:ascii="Titillium Web" w:hAnsi="Titillium Web" w:cs="Arial"/>
           <w:b/>
           <w:bCs/>
           <w:sz w:val="24"/>
@@ -1487,7 +1686,7 @@
       </w:r>
       <w:r>
         <w:rPr>
-          <w:rFonts w:ascii="Arial" w:hAnsi="Arial" w:cs="Arial"/>
+          <w:rFonts w:ascii="Titillium Web" w:hAnsi="Titillium Web" w:cs="Arial"/>
           <w:b/>
           <w:bCs/>
           <w:sz w:val="24"/>
@@ -1497,7 +1696,7 @@
       </w:r>
       <w:r>
         <w:rPr>
-          <w:rFonts w:ascii="Arial" w:hAnsi="Arial" w:cs="Arial"/>
+          <w:rFonts w:ascii="Titillium Web" w:hAnsi="Titillium Web" w:cs="Arial"/>
           <w:b/>
           <w:bCs/>
           <w:sz w:val="24"/>
@@ -1507,7 +1706,7 @@
       </w:r>
       <w:r>
         <w:rPr>
-          <w:rFonts w:ascii="Arial" w:hAnsi="Arial" w:cs="Arial"/>
+          <w:rFonts w:ascii="Titillium Web" w:hAnsi="Titillium Web" w:cs="Arial"/>
           <w:b/>
           <w:bCs/>
           <w:i/>
@@ -1518,7 +1717,7 @@
       </w:r>
       <w:r>
         <w:rPr>
-          <w:rFonts w:ascii="Arial" w:hAnsi="Arial" w:cs="Arial"/>
+          <w:rFonts w:ascii="Titillium Web" w:hAnsi="Titillium Web" w:cs="Arial"/>
           <w:b/>
           <w:bCs/>
           <w:sz w:val="24"/>
@@ -1540,14 +1739,14 @@
         <w:spacing w:after="0"/>
         <w:ind w:left="695" w:right="0" w:hanging="360"/>
         <w:rPr>
-          <w:rFonts w:ascii="Arial" w:hAnsi="Arial" w:cs="Arial"/>
-          <w:sz w:val="24"/>
-          <w:szCs w:val="24"/>
-        </w:rPr>
-      </w:pPr>
-      <w:r>
-        <w:rPr>
-          <w:rFonts w:ascii="Arial" w:hAnsi="Arial" w:cs="Arial"/>
+          <w:rFonts w:ascii="Titillium Web" w:hAnsi="Titillium Web" w:cs="Arial"/>
+          <w:sz w:val="24"/>
+          <w:szCs w:val="24"/>
+        </w:rPr>
+      </w:pPr>
+      <w:r>
+        <w:rPr>
+          <w:rFonts w:ascii="Titillium Web" w:hAnsi="Titillium Web" w:cs="Arial"/>
           <w:sz w:val="24"/>
           <w:szCs w:val="24"/>
         </w:rPr>
@@ -1555,7 +1754,7 @@
       </w:r>
       <w:r>
         <w:rPr>
-          <w:rFonts w:ascii="Arial" w:hAnsi="Arial" w:cs="Arial"/>
+          <w:rFonts w:ascii="Titillium Web" w:hAnsi="Titillium Web" w:cs="Arial"/>
           <w:sz w:val="24"/>
           <w:szCs w:val="24"/>
         </w:rPr>
@@ -1563,7 +1762,7 @@
       </w:r>
       <w:r>
         <w:rPr>
-          <w:rFonts w:ascii="Arial" w:hAnsi="Arial" w:cs="Arial"/>
+          <w:rFonts w:ascii="Titillium Web" w:hAnsi="Titillium Web" w:cs="Arial"/>
           <w:sz w:val="24"/>
           <w:szCs w:val="24"/>
         </w:rPr>
@@ -1583,14 +1782,14 @@
         <w:spacing w:after="0"/>
         <w:ind w:left="695" w:right="0" w:hanging="360"/>
         <w:rPr>
-          <w:rFonts w:ascii="Arial" w:hAnsi="Arial" w:cs="Arial"/>
-          <w:sz w:val="24"/>
-          <w:szCs w:val="24"/>
-        </w:rPr>
-      </w:pPr>
-      <w:r>
-        <w:rPr>
-          <w:rFonts w:ascii="Arial" w:hAnsi="Arial" w:cs="Arial"/>
+          <w:rFonts w:ascii="Titillium Web" w:hAnsi="Titillium Web" w:cs="Arial"/>
+          <w:sz w:val="24"/>
+          <w:szCs w:val="24"/>
+        </w:rPr>
+      </w:pPr>
+      <w:r>
+        <w:rPr>
+          <w:rFonts w:ascii="Titillium Web" w:hAnsi="Titillium Web" w:cs="Arial"/>
           <w:sz w:val="24"/>
           <w:szCs w:val="24"/>
         </w:rPr>
@@ -1598,7 +1797,7 @@
       </w:r>
       <w:r>
         <w:rPr>
-          <w:rFonts w:ascii="Arial" w:hAnsi="Arial" w:cs="Arial"/>
+          <w:rFonts w:ascii="Titillium Web" w:hAnsi="Titillium Web" w:cs="Arial"/>
           <w:sz w:val="24"/>
           <w:szCs w:val="24"/>
         </w:rPr>
@@ -1606,7 +1805,7 @@
       </w:r>
       <w:r>
         <w:rPr>
-          <w:rFonts w:ascii="Arial" w:hAnsi="Arial" w:cs="Arial"/>
+          <w:rFonts w:ascii="Titillium Web" w:hAnsi="Titillium Web" w:cs="Arial"/>
           <w:sz w:val="24"/>
           <w:szCs w:val="24"/>
         </w:rPr>
@@ -1614,7 +1813,7 @@
       </w:r>
       <w:r>
         <w:rPr>
-          <w:rFonts w:ascii="Arial" w:hAnsi="Arial" w:cs="Arial"/>
+          <w:rFonts w:ascii="Titillium Web" w:hAnsi="Titillium Web" w:cs="Arial"/>
           <w:sz w:val="24"/>
           <w:szCs w:val="24"/>
         </w:rPr>
@@ -1622,7 +1821,7 @@
       </w:r>
       <w:r>
         <w:rPr>
-          <w:rFonts w:ascii="Arial" w:hAnsi="Arial" w:cs="Arial"/>
+          <w:rFonts w:ascii="Titillium Web" w:hAnsi="Titillium Web" w:cs="Arial"/>
           <w:sz w:val="24"/>
           <w:szCs w:val="24"/>
         </w:rPr>
@@ -1638,7 +1837,7 @@
         <w:spacing w:after="0"/>
         <w:ind w:left="0" w:right="0" w:firstLine="0"/>
         <w:rPr>
-          <w:rFonts w:ascii="Arial" w:hAnsi="Arial" w:cs="Arial"/>
+          <w:rFonts w:ascii="Titillium Web" w:hAnsi="Titillium Web" w:cs="Arial"/>
           <w:sz w:val="24"/>
           <w:szCs w:val="24"/>
         </w:rPr>
@@ -1649,6 +1848,7 @@
         <w:pStyle w:val="MYSTYLE"/>
         <w:jc w:val="left"/>
         <w:rPr>
+          <w:rFonts w:ascii="Chakra Petch" w:hAnsi="Chakra Petch" w:cs="Chakra Petch"/>
           <w:b/>
           <w:bCs w:val="0"/>
           <w:sz w:val="28"/>
@@ -1657,12 +1857,12 @@
       </w:pPr>
       <w:r>
         <w:rPr>
+          <w:rFonts w:ascii="Chakra Petch" w:hAnsi="Chakra Petch" w:cs="Chakra Petch"/>
           <w:b/>
           <w:bCs w:val="0"/>
           <w:sz w:val="28"/>
           <w:szCs w:val="28"/>
         </w:rPr>
-        <w:lastRenderedPageBreak/>
         <w:t>Volunteer Experience</w:t>
       </w:r>
     </w:p>
@@ -1675,7 +1875,7 @@
         <w:spacing w:after="0"/>
         <w:ind w:left="0" w:right="0" w:firstLine="0"/>
         <w:rPr>
-          <w:rFonts w:ascii="Arial" w:hAnsi="Arial" w:cs="Arial"/>
+          <w:rFonts w:ascii="Titillium Web" w:hAnsi="Titillium Web" w:cs="Arial"/>
           <w:b/>
           <w:bCs/>
           <w:sz w:val="24"/>
@@ -1684,7 +1884,7 @@
       </w:pPr>
       <w:r>
         <w:rPr>
-          <w:rFonts w:ascii="Arial" w:hAnsi="Arial" w:cs="Arial"/>
+          <w:rFonts w:ascii="Titillium Web" w:hAnsi="Titillium Web" w:cs="Arial"/>
           <w:b/>
           <w:bCs/>
           <w:sz w:val="24"/>
@@ -1694,7 +1894,7 @@
       </w:r>
       <w:r>
         <w:rPr>
-          <w:rFonts w:ascii="Arial" w:hAnsi="Arial" w:cs="Arial"/>
+          <w:rFonts w:ascii="Titillium Web" w:hAnsi="Titillium Web" w:cs="Arial"/>
           <w:b/>
           <w:bCs/>
           <w:sz w:val="24"/>
@@ -1704,7 +1904,7 @@
       </w:r>
       <w:r>
         <w:rPr>
-          <w:rFonts w:ascii="Arial" w:hAnsi="Arial" w:cs="Arial"/>
+          <w:rFonts w:ascii="Titillium Web" w:hAnsi="Titillium Web" w:cs="Arial"/>
           <w:b/>
           <w:bCs/>
           <w:sz w:val="24"/>
@@ -1714,7 +1914,7 @@
       </w:r>
       <w:r>
         <w:rPr>
-          <w:rFonts w:ascii="Arial" w:hAnsi="Arial" w:cs="Arial"/>
+          <w:rFonts w:ascii="Titillium Web" w:hAnsi="Titillium Web" w:cs="Arial"/>
           <w:b/>
           <w:bCs/>
           <w:sz w:val="24"/>
@@ -1724,7 +1924,7 @@
       </w:r>
       <w:r>
         <w:rPr>
-          <w:rFonts w:ascii="Arial" w:hAnsi="Arial" w:cs="Arial"/>
+          <w:rFonts w:ascii="Titillium Web" w:hAnsi="Titillium Web" w:cs="Arial"/>
           <w:b/>
           <w:bCs/>
           <w:sz w:val="24"/>
@@ -1734,7 +1934,7 @@
       </w:r>
       <w:r>
         <w:rPr>
-          <w:rFonts w:ascii="Arial" w:hAnsi="Arial" w:cs="Arial"/>
+          <w:rFonts w:ascii="Titillium Web" w:hAnsi="Titillium Web" w:cs="Arial"/>
           <w:b/>
           <w:bCs/>
           <w:sz w:val="24"/>
@@ -1752,7 +1952,7 @@
         <w:spacing w:after="0" w:line="249" w:lineRule="auto"/>
         <w:ind w:left="0" w:right="0" w:firstLine="0"/>
         <w:rPr>
-          <w:rFonts w:ascii="Arial" w:hAnsi="Arial" w:cs="Arial"/>
+          <w:rFonts w:ascii="Titillium Web" w:hAnsi="Titillium Web" w:cs="Arial"/>
           <w:sz w:val="24"/>
           <w:szCs w:val="24"/>
           <w:highlight w:val="yellow"/>
@@ -1760,7 +1960,7 @@
       </w:pPr>
       <w:r>
         <w:rPr>
-          <w:rFonts w:ascii="Arial" w:hAnsi="Arial" w:cs="Arial"/>
+          <w:rFonts w:ascii="Titillium Web" w:hAnsi="Titillium Web" w:cs="Arial"/>
           <w:i/>
           <w:sz w:val="24"/>
           <w:szCs w:val="24"/>
@@ -1769,7 +1969,7 @@
       </w:r>
       <w:r>
         <w:rPr>
-          <w:rFonts w:ascii="Arial" w:hAnsi="Arial" w:cs="Arial"/>
+          <w:rFonts w:ascii="Titillium Web" w:hAnsi="Titillium Web" w:cs="Arial"/>
           <w:sz w:val="24"/>
           <w:szCs w:val="24"/>
         </w:rPr>
@@ -1777,7 +1977,7 @@
       </w:r>
       <w:r>
         <w:rPr>
-          <w:rFonts w:ascii="Arial" w:hAnsi="Arial" w:cs="Arial"/>
+          <w:rFonts w:ascii="Titillium Web" w:hAnsi="Titillium Web" w:cs="Arial"/>
           <w:b/>
           <w:bCs/>
           <w:sz w:val="24"/>
@@ -1787,7 +1987,7 @@
       </w:r>
       <w:r>
         <w:rPr>
-          <w:rFonts w:ascii="Arial" w:hAnsi="Arial" w:cs="Arial"/>
+          <w:rFonts w:ascii="Titillium Web" w:hAnsi="Titillium Web" w:cs="Arial"/>
           <w:b/>
           <w:bCs/>
           <w:sz w:val="24"/>
@@ -1797,7 +1997,7 @@
       </w:r>
       <w:r>
         <w:rPr>
-          <w:rFonts w:ascii="Arial" w:hAnsi="Arial" w:cs="Arial"/>
+          <w:rFonts w:ascii="Titillium Web" w:hAnsi="Titillium Web" w:cs="Arial"/>
           <w:b/>
           <w:bCs/>
           <w:sz w:val="24"/>
@@ -1819,14 +2019,14 @@
         <w:spacing w:after="0"/>
         <w:ind w:right="0" w:hanging="360"/>
         <w:rPr>
-          <w:rFonts w:ascii="Arial" w:hAnsi="Arial" w:cs="Arial"/>
-          <w:sz w:val="24"/>
-          <w:szCs w:val="24"/>
-        </w:rPr>
-      </w:pPr>
-      <w:r>
-        <w:rPr>
-          <w:rFonts w:ascii="Arial" w:hAnsi="Arial" w:cs="Arial"/>
+          <w:rFonts w:ascii="Titillium Web" w:hAnsi="Titillium Web" w:cs="Arial"/>
+          <w:sz w:val="24"/>
+          <w:szCs w:val="24"/>
+        </w:rPr>
+      </w:pPr>
+      <w:r>
+        <w:rPr>
+          <w:rFonts w:ascii="Titillium Web" w:hAnsi="Titillium Web" w:cs="Arial"/>
           <w:sz w:val="24"/>
           <w:szCs w:val="24"/>
         </w:rPr>
@@ -1834,7 +2034,7 @@
       </w:r>
       <w:r>
         <w:rPr>
-          <w:rFonts w:ascii="Arial" w:hAnsi="Arial" w:cs="Arial"/>
+          <w:rFonts w:ascii="Titillium Web" w:hAnsi="Titillium Web" w:cs="Arial"/>
           <w:sz w:val="24"/>
           <w:szCs w:val="24"/>
         </w:rPr>
@@ -1842,7 +2042,7 @@
       </w:r>
       <w:r>
         <w:rPr>
-          <w:rFonts w:ascii="Arial" w:hAnsi="Arial" w:cs="Arial"/>
+          <w:rFonts w:ascii="Titillium Web" w:hAnsi="Titillium Web" w:cs="Arial"/>
           <w:sz w:val="24"/>
           <w:szCs w:val="24"/>
         </w:rPr>
@@ -1850,7 +2050,7 @@
       </w:r>
       <w:r>
         <w:rPr>
-          <w:rFonts w:ascii="Arial" w:hAnsi="Arial" w:cs="Arial"/>
+          <w:rFonts w:ascii="Titillium Web" w:hAnsi="Titillium Web" w:cs="Arial"/>
           <w:sz w:val="24"/>
           <w:szCs w:val="24"/>
         </w:rPr>
@@ -1858,7 +2058,7 @@
       </w:r>
       <w:r>
         <w:rPr>
-          <w:rFonts w:ascii="Arial" w:hAnsi="Arial" w:cs="Arial"/>
+          <w:rFonts w:ascii="Titillium Web" w:hAnsi="Titillium Web" w:cs="Arial"/>
           <w:sz w:val="24"/>
           <w:szCs w:val="24"/>
         </w:rPr>
@@ -1866,7 +2066,7 @@
       </w:r>
       <w:r>
         <w:rPr>
-          <w:rFonts w:ascii="Arial" w:hAnsi="Arial" w:cs="Arial"/>
+          <w:rFonts w:ascii="Titillium Web" w:hAnsi="Titillium Web" w:cs="Arial"/>
           <w:sz w:val="24"/>
           <w:szCs w:val="24"/>
         </w:rPr>
@@ -1874,7 +2074,7 @@
       </w:r>
       <w:r>
         <w:rPr>
-          <w:rFonts w:ascii="Arial" w:hAnsi="Arial" w:cs="Arial"/>
+          <w:rFonts w:ascii="Titillium Web" w:hAnsi="Titillium Web" w:cs="Arial"/>
           <w:sz w:val="24"/>
           <w:szCs w:val="24"/>
         </w:rPr>
@@ -1894,14 +2094,14 @@
         <w:spacing w:after="0"/>
         <w:ind w:right="0" w:hanging="360"/>
         <w:rPr>
-          <w:rFonts w:ascii="Arial" w:hAnsi="Arial" w:cs="Arial"/>
-          <w:sz w:val="24"/>
-          <w:szCs w:val="24"/>
-        </w:rPr>
-      </w:pPr>
-      <w:r>
-        <w:rPr>
-          <w:rFonts w:ascii="Arial" w:hAnsi="Arial" w:cs="Arial"/>
+          <w:rFonts w:ascii="Titillium Web" w:hAnsi="Titillium Web" w:cs="Arial"/>
+          <w:sz w:val="24"/>
+          <w:szCs w:val="24"/>
+        </w:rPr>
+      </w:pPr>
+      <w:r>
+        <w:rPr>
+          <w:rFonts w:ascii="Titillium Web" w:hAnsi="Titillium Web" w:cs="Arial"/>
           <w:sz w:val="24"/>
           <w:szCs w:val="24"/>
         </w:rPr>
@@ -1909,7 +2109,7 @@
       </w:r>
       <w:r>
         <w:rPr>
-          <w:rFonts w:ascii="Arial" w:hAnsi="Arial" w:cs="Arial"/>
+          <w:rFonts w:ascii="Titillium Web" w:hAnsi="Titillium Web" w:cs="Arial"/>
           <w:sz w:val="24"/>
           <w:szCs w:val="24"/>
         </w:rPr>
@@ -1929,14 +2129,14 @@
         <w:spacing w:after="0"/>
         <w:ind w:right="0" w:hanging="360"/>
         <w:rPr>
-          <w:rFonts w:ascii="Arial" w:hAnsi="Arial" w:cs="Arial"/>
-          <w:sz w:val="24"/>
-          <w:szCs w:val="24"/>
-        </w:rPr>
-      </w:pPr>
-      <w:r>
-        <w:rPr>
-          <w:rFonts w:ascii="Arial" w:hAnsi="Arial" w:cs="Arial"/>
+          <w:rFonts w:ascii="Titillium Web" w:hAnsi="Titillium Web" w:cs="Arial"/>
+          <w:sz w:val="24"/>
+          <w:szCs w:val="24"/>
+        </w:rPr>
+      </w:pPr>
+      <w:r>
+        <w:rPr>
+          <w:rFonts w:ascii="Titillium Web" w:hAnsi="Titillium Web" w:cs="Arial"/>
           <w:sz w:val="24"/>
           <w:szCs w:val="24"/>
         </w:rPr>
@@ -1944,7 +2144,7 @@
       </w:r>
       <w:r>
         <w:rPr>
-          <w:rFonts w:ascii="Arial" w:hAnsi="Arial" w:cs="Arial"/>
+          <w:rFonts w:ascii="Titillium Web" w:hAnsi="Titillium Web" w:cs="Arial"/>
           <w:sz w:val="24"/>
           <w:szCs w:val="24"/>
         </w:rPr>
@@ -1952,7 +2152,7 @@
       </w:r>
       <w:r>
         <w:rPr>
-          <w:rFonts w:ascii="Arial" w:hAnsi="Arial" w:cs="Arial"/>
+          <w:rFonts w:ascii="Titillium Web" w:hAnsi="Titillium Web" w:cs="Arial"/>
           <w:sz w:val="24"/>
           <w:szCs w:val="24"/>
         </w:rPr>
@@ -1972,14 +2172,14 @@
         <w:spacing w:after="0"/>
         <w:ind w:right="0" w:hanging="360"/>
         <w:rPr>
-          <w:rFonts w:ascii="Arial" w:hAnsi="Arial" w:cs="Arial"/>
-          <w:sz w:val="24"/>
-          <w:szCs w:val="24"/>
-        </w:rPr>
-      </w:pPr>
-      <w:r>
-        <w:rPr>
-          <w:rFonts w:ascii="Arial" w:hAnsi="Arial" w:cs="Arial"/>
+          <w:rFonts w:ascii="Titillium Web" w:hAnsi="Titillium Web" w:cs="Arial"/>
+          <w:sz w:val="24"/>
+          <w:szCs w:val="24"/>
+        </w:rPr>
+      </w:pPr>
+      <w:r>
+        <w:rPr>
+          <w:rFonts w:ascii="Titillium Web" w:hAnsi="Titillium Web" w:cs="Arial"/>
           <w:sz w:val="24"/>
           <w:szCs w:val="24"/>
         </w:rPr>
@@ -1987,7 +2187,7 @@
       </w:r>
       <w:r>
         <w:rPr>
-          <w:rFonts w:ascii="Arial" w:hAnsi="Arial" w:cs="Arial"/>
+          <w:rFonts w:ascii="Titillium Web" w:hAnsi="Titillium Web" w:cs="Arial"/>
           <w:sz w:val="24"/>
           <w:szCs w:val="24"/>
         </w:rPr>
@@ -1995,7 +2195,7 @@
       </w:r>
       <w:r>
         <w:rPr>
-          <w:rFonts w:ascii="Arial" w:hAnsi="Arial" w:cs="Arial"/>
+          <w:rFonts w:ascii="Titillium Web" w:hAnsi="Titillium Web" w:cs="Arial"/>
           <w:sz w:val="24"/>
           <w:szCs w:val="24"/>
         </w:rPr>

</xml_diff>